<commit_message>
ready for official versio 2 return
</commit_message>
<xml_diff>
--- a/tutkimusseminaari_rs_public.docx
+++ b/tutkimusseminaari_rs_public.docx
@@ -729,7 +729,13 @@
               <w:t>Tutkimustyö</w:t>
             </w:r>
             <w:r>
-              <w:t>n tarkoitus oli</w:t>
+              <w:t>n ta</w:t>
+            </w:r>
+            <w:r>
+              <w:t>voite</w:t>
+            </w:r>
+            <w:r>
+              <w:t xml:space="preserve"> oli</w:t>
             </w:r>
             <w:r>
               <w:t xml:space="preserve"> käy</w:t>
@@ -753,7 +759,40 @@
               <w:t>ia</w:t>
             </w:r>
             <w:r>
-              <w:t xml:space="preserve">. </w:t>
+              <w:t>.</w:t>
+            </w:r>
+            <w:r>
+              <w:t xml:space="preserve"> </w:t>
+            </w:r>
+            <w:r>
+              <w:t>Moodien ominaisuuksia tutkittaessa huomattiin myös eri moodeille tyypillisiä heikkouksia</w:t>
+            </w:r>
+            <w:r>
+              <w:t xml:space="preserve">, </w:t>
+            </w:r>
+            <w:r>
+              <w:t>jotka o</w:t>
+            </w:r>
+            <w:r>
+              <w:t>n</w:t>
+            </w:r>
+            <w:r>
+              <w:t xml:space="preserve"> hyvä ottaa huomioon salausmetodeja implementoidessa. Esimerkiksi CTR moodissa vaadittavan </w:t>
+            </w:r>
+            <w:r>
+              <w:t xml:space="preserve">kertakäyttöluvun </w:t>
+            </w:r>
+            <w:r>
+              <w:t xml:space="preserve">tahatonkin </w:t>
+            </w:r>
+            <w:r>
+              <w:t>uudelleenkäyttö murtaa salauksen turvallisuuden</w:t>
+            </w:r>
+            <w:r>
+              <w:t>, joten k</w:t>
+            </w:r>
+            <w:r>
+              <w:t>ertakäyttölukuja ei siis kannata generoida täysin satunnaisesti.</w:t>
             </w:r>
           </w:p>
           <w:p>
@@ -761,71 +800,25 @@
               <w:pStyle w:val="LABabstracttext"/>
             </w:pPr>
             <w:r>
-              <w:t xml:space="preserve">Työssä käytiin </w:t>
-            </w:r>
-            <w:r>
-              <w:t xml:space="preserve">läpi </w:t>
-            </w:r>
-            <w:r>
-              <w:t>jokaisen moodin toimintaperiaate</w:t>
-            </w:r>
-            <w:r>
-              <w:t xml:space="preserve"> </w:t>
-            </w:r>
-            <w:r>
-              <w:t>ja m</w:t>
-            </w:r>
-            <w:r>
-              <w:t xml:space="preserve">uutamia moodeille ominaisia heikkouksia havainnollistettiin </w:t>
-            </w:r>
-            <w:r>
-              <w:t xml:space="preserve">käytännöllisemmillä </w:t>
-            </w:r>
-            <w:r>
-              <w:t>esimerkei</w:t>
-            </w:r>
-            <w:r>
-              <w:t>llä</w:t>
-            </w:r>
-            <w:r>
-              <w:t xml:space="preserve">. </w:t>
-            </w:r>
-            <w:r>
-              <w:t>T</w:t>
-            </w:r>
-            <w:r>
-              <w:t>arkoitus ei ollut</w:t>
-            </w:r>
-            <w:r>
-              <w:t xml:space="preserve"> ottaa tarkemmin kantaa itse lohkosalaimen turvallisuuteen, vaan keskit</w:t>
-            </w:r>
-            <w:r>
-              <w:t>tyä</w:t>
-            </w:r>
-            <w:r>
-              <w:t xml:space="preserve"> eri moodien ja niiden ominaisuuksien vertailuun.</w:t>
-            </w:r>
-            <w:r>
-              <w:t xml:space="preserve"> Vertailun helpottamiseksi </w:t>
-            </w:r>
-            <w:r>
-              <w:t xml:space="preserve">moodien tärkeimmistä </w:t>
-            </w:r>
-            <w:r>
-              <w:t>ominaisuuksista</w:t>
-            </w:r>
-            <w:r>
-              <w:t xml:space="preserve"> </w:t>
-            </w:r>
-            <w:r>
-              <w:t>muodostettiin taulukko</w:t>
-            </w:r>
-            <w:r>
-              <w:t>, jonka</w:t>
-            </w:r>
-            <w:r>
-              <w:t xml:space="preserve"> perusteella on helppo nähdä, miksi tiettyjen moodien käytöstä on lähes kokonaan luovuttu.</w:t>
-            </w:r>
+              <w:t xml:space="preserve">Vertailun tuloksena </w:t>
+            </w:r>
+            <w:r>
+              <w:t>todettiin</w:t>
+            </w:r>
+            <w:r>
+              <w:t>, että joillain moodeilla on ominaisuuksia, jotka tekevät niistä soveltuvampia nykypäivän käyttöön kuin toisista. Esimerkiksi CBC moodin käytöstä on pyritty luopumaa</w:t>
+            </w:r>
+            <w:r>
+              <w:t xml:space="preserve">n, sillä sen implementointi vaatii huolellisuutta, eikä lohkojen salaus ole rinnakkaislaskettavissa. </w:t>
+            </w:r>
+            <w:r>
+              <w:t>GCM moodilla sen sijaan havaittiin olevan paljon hyödyllisiä ominaisuuksia.</w:t>
+            </w:r>
+          </w:p>
+          <w:p>
+            <w:pPr>
+              <w:pStyle w:val="LABabstracttext"/>
+            </w:pPr>
           </w:p>
         </w:tc>
       </w:tr>
@@ -1354,23 +1347,7 @@
                 <w:rStyle w:val="tlid-translation"/>
                 <w:lang w:val="en-GB"/>
               </w:rPr>
-              <w:t xml:space="preserve">Name, </w:t>
-            </w:r>
-            <w:proofErr w:type="gramStart"/>
-            <w:r>
-              <w:rPr>
-                <w:rStyle w:val="tlid-translation"/>
-                <w:lang w:val="en-GB"/>
-              </w:rPr>
-              <w:t>title</w:t>
-            </w:r>
-            <w:proofErr w:type="gramEnd"/>
-            <w:r>
-              <w:rPr>
-                <w:rStyle w:val="tlid-translation"/>
-                <w:lang w:val="en-GB"/>
-              </w:rPr>
-              <w:t xml:space="preserve"> and organization of the client</w:t>
+              <w:t>Name, title and organization of the client</w:t>
             </w:r>
           </w:p>
           <w:p>
@@ -1418,7 +1395,67 @@
               <w:rPr>
                 <w:lang w:val="en-GB"/>
               </w:rPr>
-              <w:t>Data transfers of today often use symmetric encryption in the form of a block cipher. Using a block cipher in practice requires the choice of a mode of operation. This choice plays a significant role in the security of the cipher. The aim of this paper was to examine the principles of block cipher usage and compare four well-known modes of operation.</w:t>
+              <w:t xml:space="preserve">Data transfers of today often use symmetric encryption in the form of a block cipher. Using a block cipher in practice requires the choice of a mode of operation. This choice plays a significant role in the security of the cipher. The </w:t>
+            </w:r>
+            <w:r>
+              <w:rPr>
+                <w:lang w:val="en-GB"/>
+              </w:rPr>
+              <w:t>objective</w:t>
+            </w:r>
+            <w:r>
+              <w:rPr>
+                <w:lang w:val="en-GB"/>
+              </w:rPr>
+              <w:t xml:space="preserve"> of this paper was to examine the principles of block cipher usage and compare four well-known modes of operation.</w:t>
+            </w:r>
+            <w:r>
+              <w:rPr>
+                <w:lang w:val="en-GB"/>
+              </w:rPr>
+              <w:t xml:space="preserve"> Investigating the properties of each mode also led to the discovery of weaknesses typical to the respective modes</w:t>
+            </w:r>
+            <w:r>
+              <w:rPr>
+                <w:lang w:val="en-GB"/>
+              </w:rPr>
+              <w:t>,</w:t>
+            </w:r>
+            <w:r>
+              <w:rPr>
+                <w:lang w:val="en-GB"/>
+              </w:rPr>
+              <w:t xml:space="preserve"> and i</w:t>
+            </w:r>
+            <w:r>
+              <w:rPr>
+                <w:lang w:val="en-GB"/>
+              </w:rPr>
+              <w:t>mplementations should bear these weaknesses in mind. Accidental nonce usage in CTR mode will</w:t>
+            </w:r>
+            <w:r>
+              <w:rPr>
+                <w:lang w:val="en-GB"/>
+              </w:rPr>
+              <w:t>,</w:t>
+            </w:r>
+            <w:r>
+              <w:rPr>
+                <w:lang w:val="en-GB"/>
+              </w:rPr>
+              <w:t xml:space="preserve"> for example</w:t>
+            </w:r>
+            <w:r>
+              <w:rPr>
+                <w:lang w:val="en-GB"/>
+              </w:rPr>
+              <w:t>,</w:t>
+            </w:r>
+            <w:r>
+              <w:rPr>
+                <w:lang w:val="en-GB"/>
+              </w:rPr>
+              <w:t xml:space="preserve"> compromise the security of the cipher, meaning nonces should not be generated at random.</w:t>
             </w:r>
           </w:p>
           <w:p>
@@ -1432,112 +1469,86 @@
               <w:rPr>
                 <w:lang w:val="en-GB"/>
               </w:rPr>
-              <w:t xml:space="preserve">The chosen modes were discussed in their </w:t>
+              <w:t xml:space="preserve">Comparison of the modes shows that some of them have </w:t>
             </w:r>
             <w:r>
               <w:rPr>
                 <w:lang w:val="en-GB"/>
               </w:rPr>
-              <w:t>respective</w:t>
+              <w:t>features</w:t>
             </w:r>
             <w:r>
               <w:rPr>
                 <w:lang w:val="en-GB"/>
               </w:rPr>
-              <w:t xml:space="preserve"> sections</w:t>
+              <w:t xml:space="preserve"> that make them more suitable for use</w:t>
             </w:r>
             <w:r>
               <w:rPr>
                 <w:lang w:val="en-GB"/>
               </w:rPr>
-              <w:t xml:space="preserve"> and a select few security weaknesses were demonstrated in a more practical way. It was not the intention of this paper to comment on the security of the underlying block cipher</w:t>
+              <w:t xml:space="preserve"> in today’s applications</w:t>
             </w:r>
             <w:r>
               <w:rPr>
                 <w:lang w:val="en-GB"/>
               </w:rPr>
-              <w:t xml:space="preserve"> but</w:t>
+              <w:t xml:space="preserve"> than others. </w:t>
             </w:r>
             <w:r>
               <w:rPr>
                 <w:lang w:val="en-GB"/>
               </w:rPr>
-              <w:t xml:space="preserve"> to</w:t>
+              <w:t xml:space="preserve">CBC for instance is </w:t>
             </w:r>
             <w:r>
               <w:rPr>
                 <w:lang w:val="en-GB"/>
               </w:rPr>
-              <w:t xml:space="preserve"> focus on </w:t>
+              <w:t>deprecated in many contexts since i</w:t>
             </w:r>
             <w:r>
               <w:rPr>
                 <w:lang w:val="en-GB"/>
               </w:rPr>
-              <w:t>comparing</w:t>
+              <w:t>mplem</w:t>
             </w:r>
             <w:r>
               <w:rPr>
                 <w:lang w:val="en-GB"/>
               </w:rPr>
-              <w:t xml:space="preserve"> the modes and their features.</w:t>
+              <w:t>entations</w:t>
             </w:r>
             <w:r>
               <w:rPr>
                 <w:lang w:val="en-GB"/>
               </w:rPr>
-              <w:t xml:space="preserve"> </w:t>
+              <w:t xml:space="preserve"> require great care and the encryption process is not parallelizable. GCM on the other hand </w:t>
             </w:r>
             <w:r>
               <w:rPr>
                 <w:lang w:val="en-GB"/>
               </w:rPr>
-              <w:t>A</w:t>
+              <w:t>was found to have</w:t>
             </w:r>
             <w:r>
               <w:rPr>
                 <w:lang w:val="en-GB"/>
               </w:rPr>
-              <w:t xml:space="preserve"> table containing the most important features of the modes was constructed</w:t>
+              <w:t xml:space="preserve"> many beneficial </w:t>
             </w:r>
             <w:r>
               <w:rPr>
                 <w:lang w:val="en-GB"/>
               </w:rPr>
-              <w:t xml:space="preserve"> f</w:t>
+              <w:t>qualities</w:t>
             </w:r>
             <w:r>
               <w:rPr>
                 <w:lang w:val="en-GB"/>
               </w:rPr>
-              <w:t>or easier comparison</w:t>
-            </w:r>
-            <w:r>
-              <w:rPr>
-                <w:lang w:val="en-GB"/>
-              </w:rPr>
-              <w:t>. The table</w:t>
-            </w:r>
-            <w:r>
-              <w:rPr>
-                <w:lang w:val="en-GB"/>
-              </w:rPr>
-              <w:t xml:space="preserve"> makes it easy to see why certain modes are not </w:t>
-            </w:r>
-            <w:r>
-              <w:rPr>
-                <w:lang w:val="en-GB"/>
-              </w:rPr>
-              <w:t>widely used anymore.</w:t>
-            </w:r>
-          </w:p>
-          <w:p>
-            <w:pPr>
-              <w:pStyle w:val="LABabstracttext"/>
-              <w:rPr>
-                <w:lang w:val="en-GB"/>
-              </w:rPr>
-            </w:pPr>
+              <w:t>.</w:t>
+            </w:r>
           </w:p>
         </w:tc>
       </w:tr>
@@ -2815,13 +2826,13 @@
       <w:pPr>
         <w:pStyle w:val="LABHeading1"/>
       </w:pPr>
-      <w:bookmarkStart w:id="0" w:name="_Hlk36035422"/>
-      <w:bookmarkStart w:id="1" w:name="_Toc150445536"/>
+      <w:bookmarkStart w:id="0" w:name="_Toc150445536"/>
+      <w:bookmarkStart w:id="1" w:name="_Hlk36035422"/>
       <w:r>
         <w:lastRenderedPageBreak/>
         <w:t>Introduction</w:t>
       </w:r>
-      <w:bookmarkEnd w:id="1"/>
+      <w:bookmarkEnd w:id="0"/>
     </w:p>
     <w:p>
       <w:pPr>
@@ -2868,15 +2879,7 @@
         <w:t>larger</w:t>
       </w:r>
       <w:r>
-        <w:t xml:space="preserve">, processing takes more </w:t>
-      </w:r>
-      <w:proofErr w:type="gramStart"/>
-      <w:r>
-        <w:t>time</w:t>
-      </w:r>
-      <w:proofErr w:type="gramEnd"/>
-      <w:r>
-        <w:t xml:space="preserve"> </w:t>
+        <w:t xml:space="preserve">, processing takes more time </w:t>
       </w:r>
       <w:r>
         <w:t>and the message size is limited.</w:t>
@@ -2905,15 +2908,7 @@
         <w:t xml:space="preserve">of a single block </w:t>
       </w:r>
       <w:r>
-        <w:t xml:space="preserve">different methods </w:t>
-      </w:r>
-      <w:proofErr w:type="gramStart"/>
-      <w:r>
-        <w:t>have</w:t>
-      </w:r>
-      <w:proofErr w:type="gramEnd"/>
-      <w:r>
-        <w:t xml:space="preserve"> been introduced to try and chain the processing of blocks without compromising security. </w:t>
+        <w:t xml:space="preserve">different methods have been introduced to try and chain the processing of blocks without compromising security. </w:t>
       </w:r>
       <w:r>
         <w:t>The way the blocks in a single message are processed is called a block cipher mode of operation</w:t>
@@ -2942,7 +2937,7 @@
         <w:pStyle w:val="LABHeading1"/>
       </w:pPr>
       <w:bookmarkStart w:id="2" w:name="_Toc150445537"/>
-      <w:bookmarkEnd w:id="0"/>
+      <w:bookmarkEnd w:id="1"/>
       <w:r>
         <w:lastRenderedPageBreak/>
         <w:t>Block ciphers</w:t>
@@ -3592,14 +3587,7 @@
         <w:rPr>
           <w:rFonts w:eastAsiaTheme="minorEastAsia"/>
         </w:rPr>
-        <w:t xml:space="preserve"> the key must be kept secret. Therefore, the most important feature of a key is that it is in practice too long to be </w:t>
-      </w:r>
-      <w:proofErr w:type="gramStart"/>
-      <w:r>
-        <w:rPr>
-          <w:rFonts w:eastAsiaTheme="minorEastAsia"/>
-        </w:rPr>
-        <w:t>brute</w:t>
+        <w:t xml:space="preserve"> the key must be kept secret. Therefore, the most important feature of a key is that it is in practice too long to be brute</w:t>
       </w:r>
       <w:r>
         <w:rPr>
@@ -3611,14 +3599,7 @@
         <w:rPr>
           <w:rFonts w:eastAsiaTheme="minorEastAsia"/>
         </w:rPr>
-        <w:t>forced</w:t>
-      </w:r>
-      <w:proofErr w:type="gramEnd"/>
-      <w:r>
-        <w:rPr>
-          <w:rFonts w:eastAsiaTheme="minorEastAsia"/>
-        </w:rPr>
-        <w:t xml:space="preserve"> i.e., it will take an unreasonable amount of time and computing power to test all possible keys. AES </w:t>
+        <w:t xml:space="preserve">forced i.e., it will take an unreasonable amount of time and computing power to test all possible keys. AES </w:t>
       </w:r>
       <w:r>
         <w:rPr>
@@ -4708,21 +4689,7 @@
         <w:rPr>
           <w:rFonts w:eastAsiaTheme="minorEastAsia"/>
         </w:rPr>
-        <w:t xml:space="preserve">CBC also requires </w:t>
-      </w:r>
-      <w:proofErr w:type="gramStart"/>
-      <w:r>
-        <w:rPr>
-          <w:rFonts w:eastAsiaTheme="minorEastAsia"/>
-        </w:rPr>
-        <w:t>all of</w:t>
-      </w:r>
-      <w:proofErr w:type="gramEnd"/>
-      <w:r>
-        <w:rPr>
-          <w:rFonts w:eastAsiaTheme="minorEastAsia"/>
-        </w:rPr>
-        <w:t xml:space="preserve"> the blocks to be of the same length so the last block may contain padding bytes</w:t>
+        <w:t>CBC also requires all of the blocks to be of the same length so the last block may contain padding bytes</w:t>
       </w:r>
       <w:r>
         <w:rPr>
@@ -5146,15 +5113,7 @@
         <w:t>,</w:t>
       </w:r>
       <w:r>
-        <w:t xml:space="preserve"> which in </w:t>
-      </w:r>
-      <w:proofErr w:type="gramStart"/>
-      <w:r>
-        <w:t>actually consists</w:t>
-      </w:r>
-      <w:proofErr w:type="gramEnd"/>
-      <w:r>
-        <w:t xml:space="preserve"> of a nonce</w:t>
+        <w:t xml:space="preserve"> which in actually consists of a nonce</w:t>
       </w:r>
       <w:r>
         <w:t xml:space="preserve"> (number used once)</w:t>
@@ -6401,14 +6360,12 @@
       <w:r>
         <w:t xml:space="preserve"> to the encryption process. The result is a mode that combines the high speed and parallelization properties of CTR </w:t>
       </w:r>
-      <w:proofErr w:type="gramStart"/>
       <w:r>
         <w:t>and</w:t>
       </w:r>
       <w:r>
         <w:t xml:space="preserve"> also</w:t>
       </w:r>
-      <w:proofErr w:type="gramEnd"/>
       <w:r>
         <w:t xml:space="preserve"> provides confidentiality</w:t>
       </w:r>
@@ -6786,21 +6743,7 @@
         <w:rPr>
           <w:rFonts w:eastAsiaTheme="minorEastAsia"/>
         </w:rPr>
-        <w:t xml:space="preserve"> of members. An example of a Galois field </w:t>
-      </w:r>
-      <w:proofErr w:type="gramStart"/>
-      <w:r>
-        <w:rPr>
-          <w:rFonts w:eastAsiaTheme="minorEastAsia"/>
-        </w:rPr>
-        <w:t>are</w:t>
-      </w:r>
-      <w:proofErr w:type="gramEnd"/>
-      <w:r>
-        <w:rPr>
-          <w:rFonts w:eastAsiaTheme="minorEastAsia"/>
-        </w:rPr>
-        <w:t xml:space="preserve"> the integers modulus a prime number </w:t>
+        <w:t xml:space="preserve"> of members. An example of a Galois field are the integers modulus a prime number </w:t>
       </w:r>
       <m:oMath>
         <m:r>
@@ -7656,25 +7599,7 @@
         <w:rPr>
           <w:rFonts w:eastAsiaTheme="minorEastAsia"/>
         </w:rPr>
-        <w:t>One should be mindful of the implications of the recommended IV</w:t>
-      </w:r>
-      <w:r>
-        <w:rPr>
-          <w:rFonts w:eastAsiaTheme="minorEastAsia"/>
-        </w:rPr>
-        <w:t>/nonce</w:t>
-      </w:r>
-      <w:r>
-        <w:rPr>
-          <w:rFonts w:eastAsiaTheme="minorEastAsia"/>
-        </w:rPr>
-        <w:t xml:space="preserve"> length of 96 bits. As GCM is designed to work with 128-bit block ciphers this leaves 32 bits for the counter </w:t>
-      </w:r>
-      <w:r>
-        <w:rPr>
-          <w:rFonts w:eastAsiaTheme="minorEastAsia"/>
-        </w:rPr>
-        <w:t xml:space="preserve">which means that the maximum amount of data that can be </w:t>
+        <w:t xml:space="preserve">One should be mindful of the implications of the recommended IV/nonce length of 96 bits. As GCM is designed to work with 128-bit block ciphers this leaves 32 bits for the counter which means that the maximum amount of data that can be </w:t>
       </w:r>
       <w:r>
         <w:rPr>
@@ -7910,25 +7835,7 @@
         <w:rPr>
           <w:rFonts w:eastAsiaTheme="minorEastAsia"/>
         </w:rPr>
-        <w:t xml:space="preserve"> bits which is 64 GiB or roughly 68.7 GB. </w:t>
-      </w:r>
-      <w:r>
-        <w:rPr>
-          <w:rFonts w:eastAsiaTheme="minorEastAsia"/>
-        </w:rPr>
-        <w:t xml:space="preserve">(McGrew &amp; Viega 2005, </w:t>
-      </w:r>
-      <w:r>
-        <w:rPr>
-          <w:rFonts w:eastAsiaTheme="minorEastAsia"/>
-        </w:rPr>
-        <w:t>2–3</w:t>
-      </w:r>
-      <w:r>
-        <w:rPr>
-          <w:rFonts w:eastAsiaTheme="minorEastAsia"/>
-        </w:rPr>
-        <w:t>.)</w:t>
+        <w:t xml:space="preserve"> bits which is 64 GiB or roughly 68.7 GB. (McGrew &amp; Viega 2005, 2–3.)</w:t>
       </w:r>
     </w:p>
     <w:p>
@@ -8194,35 +8101,7 @@
         <w:rPr>
           <w:rFonts w:eastAsiaTheme="minorEastAsia"/>
         </w:rPr>
-        <w:t xml:space="preserve">For this attack to work, the attacker needs access to what is called a padding oracle. The purpose of the oracle is to inform the attacker if a ciphertext they send for decryption decrypts to a plaintext that contains a valid padding or not. A badly configured server could for example respond with an error indicating that the padding was not valid. If an attacker has access to such an oracle and </w:t>
-      </w:r>
-      <w:proofErr w:type="gramStart"/>
-      <w:r>
-        <w:rPr>
-          <w:rFonts w:eastAsiaTheme="minorEastAsia"/>
-        </w:rPr>
-        <w:t>is able to</w:t>
-      </w:r>
-      <w:proofErr w:type="gramEnd"/>
-      <w:r>
-        <w:rPr>
-          <w:rFonts w:eastAsiaTheme="minorEastAsia"/>
-        </w:rPr>
-        <w:t xml:space="preserve"> intercept the ciphertext they want to read in plaintext nothing else is needed to decrypt the whole message except for the first block. (Heaton 2013.) In many real world </w:t>
-      </w:r>
-      <w:proofErr w:type="gramStart"/>
-      <w:r>
-        <w:rPr>
-          <w:rFonts w:eastAsiaTheme="minorEastAsia"/>
-        </w:rPr>
-        <w:t>applications</w:t>
-      </w:r>
-      <w:proofErr w:type="gramEnd"/>
-      <w:r>
-        <w:rPr>
-          <w:rFonts w:eastAsiaTheme="minorEastAsia"/>
-        </w:rPr>
-        <w:t xml:space="preserve"> the IV is not kept secret and is often sent unencrypted along the ciphertext. If an attacker can intercept the ciphertext it is likely that they will also have the IV in their possession. (Hornsby 2013.)</w:t>
+        <w:t>For this attack to work, the attacker needs access to what is called a padding oracle. The purpose of the oracle is to inform the attacker if a ciphertext they send for decryption decrypts to a plaintext that contains a valid padding or not. A badly configured server could for example respond with an error indicating that the padding was not valid. If an attacker has access to such an oracle and is able to intercept the ciphertext they want to read in plaintext nothing else is needed to decrypt the whole message except for the first block. (Heaton 2013.) In many real world applications the IV is not kept secret and is often sent unencrypted along the ciphertext. If an attacker can intercept the ciphertext it is likely that they will also have the IV in their possession. (Hornsby 2013.)</w:t>
       </w:r>
     </w:p>
     <w:p>
@@ -8710,21 +8589,7 @@
         <w:rPr>
           <w:rFonts w:eastAsiaTheme="minorEastAsia"/>
         </w:rPr>
-        <w:t xml:space="preserve"> has valid padding or not. </w:t>
-      </w:r>
-      <w:proofErr w:type="gramStart"/>
-      <w:r>
-        <w:rPr>
-          <w:rFonts w:eastAsiaTheme="minorEastAsia"/>
-        </w:rPr>
-        <w:t>In order to</w:t>
-      </w:r>
-      <w:proofErr w:type="gramEnd"/>
-      <w:r>
-        <w:rPr>
-          <w:rFonts w:eastAsiaTheme="minorEastAsia"/>
-        </w:rPr>
-        <w:t xml:space="preserve"> recover </w:t>
+        <w:t xml:space="preserve"> has valid padding or not. In order to recover </w:t>
       </w:r>
       <m:oMath>
         <m:sSub>
@@ -13232,21 +13097,7 @@
         <w:rPr>
           <w:rFonts w:eastAsiaTheme="minorEastAsia"/>
         </w:rPr>
-        <w:t xml:space="preserve"> can be constructed. The attacker can make a guess as to the content of either message, </w:t>
-      </w:r>
-      <w:proofErr w:type="gramStart"/>
-      <w:r>
-        <w:rPr>
-          <w:rFonts w:eastAsiaTheme="minorEastAsia"/>
-        </w:rPr>
-        <w:t>and</w:t>
-      </w:r>
-      <w:proofErr w:type="gramEnd"/>
-      <w:r>
-        <w:rPr>
-          <w:rFonts w:eastAsiaTheme="minorEastAsia"/>
-        </w:rPr>
-        <w:t xml:space="preserve"> quite luckily guesses that one of them starts with ‘hello’, denoted </w:t>
+        <w:t xml:space="preserve"> can be constructed. The attacker can make a guess as to the content of either message, and quite luckily guesses that one of them starts with ‘hello’, denoted </w:t>
       </w:r>
       <m:oMath>
         <m:sSub>
@@ -13722,21 +13573,7 @@
         <w:rPr>
           <w:rFonts w:eastAsiaTheme="minorEastAsia"/>
         </w:rPr>
-        <w:t xml:space="preserve"> might be ‘</w:t>
-      </w:r>
-      <w:proofErr w:type="gramStart"/>
-      <w:r>
-        <w:rPr>
-          <w:rFonts w:eastAsiaTheme="minorEastAsia"/>
-        </w:rPr>
-        <w:t>greetings‘ they</w:t>
-      </w:r>
-      <w:proofErr w:type="gramEnd"/>
-      <w:r>
-        <w:rPr>
-          <w:rFonts w:eastAsiaTheme="minorEastAsia"/>
-        </w:rPr>
-        <w:t xml:space="preserve"> XOR that with </w:t>
+        <w:t xml:space="preserve"> might be ‘greetings‘ they XOR that with </w:t>
       </w:r>
       <m:oMath>
         <m:sSub>
@@ -14296,21 +14133,7 @@
         <w:rPr>
           <w:rFonts w:eastAsiaTheme="minorEastAsia"/>
         </w:rPr>
-        <w:t>’ would reveal the ‘ngs’ from ‘</w:t>
-      </w:r>
-      <w:proofErr w:type="gramStart"/>
-      <w:r>
-        <w:rPr>
-          <w:rFonts w:eastAsiaTheme="minorEastAsia"/>
-        </w:rPr>
-        <w:t>greetings’</w:t>
-      </w:r>
-      <w:proofErr w:type="gramEnd"/>
-      <w:r>
-        <w:rPr>
-          <w:rFonts w:eastAsiaTheme="minorEastAsia"/>
-        </w:rPr>
-        <w:t>. The attacker could then try different “words” ending in ‘ngs’ to find out more about the other ciphertext or try another word altogether.</w:t>
+        <w:t>’ would reveal the ‘ngs’ from ‘greetings’. The attacker could then try different “words” ending in ‘ngs’ to find out more about the other ciphertext or try another word altogether.</w:t>
       </w:r>
     </w:p>
     <w:p>
@@ -14984,7 +14807,6 @@
               </w:rPr>
               <w:t>‘</w:t>
             </w:r>
-            <w:proofErr w:type="gramStart"/>
             <w:r>
               <w:rPr>
                 <w:rFonts w:eastAsia="Times New Roman" w:cs="Times New Roman"/>
@@ -14996,7 +14818,6 @@
               </w:rPr>
               <w:t>hello</w:t>
             </w:r>
-            <w:proofErr w:type="gramEnd"/>
             <w:r>
               <w:rPr>
                 <w:rFonts w:eastAsia="Times New Roman" w:cs="Times New Roman"/>
@@ -15722,7 +15543,6 @@
               </w:rPr>
               <w:t>‘</w:t>
             </w:r>
-            <w:proofErr w:type="gramStart"/>
             <w:r>
               <w:rPr>
                 <w:rFonts w:eastAsia="Times New Roman" w:cs="Times New Roman"/>
@@ -15740,16 +15560,7 @@
                 <w:sz w:val="20"/>
                 <w:szCs w:val="20"/>
               </w:rPr>
-              <w:t>ings</w:t>
-            </w:r>
-            <w:proofErr w:type="gramEnd"/>
-            <w:r>
-              <w:rPr>
-                <w:rFonts w:eastAsia="Times New Roman" w:cs="Times New Roman"/>
-                <w:sz w:val="20"/>
-                <w:szCs w:val="20"/>
-              </w:rPr>
-              <w:t>!!’</w:t>
+              <w:t>ings!!’</w:t>
             </w:r>
           </w:p>
         </w:tc>
@@ -17904,7 +17715,6 @@
               </w:rPr>
               <w:t>‘</w:t>
             </w:r>
-            <w:proofErr w:type="gramStart"/>
             <w:r>
               <w:rPr>
                 <w:rFonts w:eastAsia="Times New Roman" w:cs="Times New Roman"/>
@@ -17916,7 +17726,6 @@
               </w:rPr>
               <w:t>greet</w:t>
             </w:r>
-            <w:proofErr w:type="gramEnd"/>
             <w:r>
               <w:rPr>
                 <w:rFonts w:eastAsia="Times New Roman" w:cs="Times New Roman"/>
@@ -19056,7 +18865,6 @@
               </w:rPr>
               <w:t>‘</w:t>
             </w:r>
-            <w:proofErr w:type="gramStart"/>
             <w:r>
               <w:rPr>
                 <w:rFonts w:eastAsia="Times New Roman" w:cs="Times New Roman"/>
@@ -19066,19 +18874,7 @@
                 <w:sz w:val="20"/>
                 <w:szCs w:val="20"/>
               </w:rPr>
-              <w:t>hello</w:t>
-            </w:r>
-            <w:proofErr w:type="gramEnd"/>
-            <w:r>
-              <w:rPr>
-                <w:rFonts w:eastAsia="Times New Roman" w:cs="Times New Roman"/>
-                <w:b/>
-                <w:bCs/>
-                <w:color w:val="5B9BD5" w:themeColor="accent1"/>
-                <w:sz w:val="20"/>
-                <w:szCs w:val="20"/>
-              </w:rPr>
-              <w:t xml:space="preserve"> the</w:t>
+              <w:t>hello the</w:t>
             </w:r>
             <w:r>
               <w:rPr>
@@ -19826,7 +19622,6 @@
               </w:rPr>
               <w:t>‘</w:t>
             </w:r>
-            <w:proofErr w:type="gramStart"/>
             <w:r>
               <w:rPr>
                 <w:rFonts w:eastAsia="Times New Roman" w:cs="Times New Roman"/>
@@ -19838,7 +19633,6 @@
               </w:rPr>
               <w:t>greetings</w:t>
             </w:r>
-            <w:proofErr w:type="gramEnd"/>
             <w:r>
               <w:rPr>
                 <w:rFonts w:eastAsia="Times New Roman" w:cs="Times New Roman"/>
@@ -22057,29 +21851,16 @@
                 <w:sz w:val="20"/>
                 <w:szCs w:val="20"/>
               </w:rPr>
-              <w:t xml:space="preserve">hello </w:t>
-            </w:r>
-            <w:proofErr w:type="gramStart"/>
+              <w:t>hello the</w:t>
+            </w:r>
             <w:r>
               <w:rPr>
                 <w:rFonts w:eastAsia="Times New Roman" w:cs="Times New Roman"/>
-                <w:b/>
-                <w:bCs/>
-                <w:color w:val="5B9BD5" w:themeColor="accent1"/>
-                <w:sz w:val="20"/>
-                <w:szCs w:val="20"/>
-              </w:rPr>
-              <w:t>the</w:t>
-            </w:r>
-            <w:r>
-              <w:rPr>
-                <w:rFonts w:eastAsia="Times New Roman" w:cs="Times New Roman"/>
                 <w:sz w:val="20"/>
                 <w:szCs w:val="20"/>
               </w:rPr>
               <w:t>..</w:t>
             </w:r>
-            <w:proofErr w:type="gramEnd"/>
             <w:r>
               <w:rPr>
                 <w:rFonts w:eastAsia="Times New Roman" w:cs="Times New Roman"/>
@@ -23263,7 +23044,6 @@
               </w:rPr>
               <w:t>‘</w:t>
             </w:r>
-            <w:proofErr w:type="gramStart"/>
             <w:r>
               <w:rPr>
                 <w:rFonts w:eastAsia="Times New Roman" w:cs="Times New Roman"/>
@@ -23273,19 +23053,7 @@
                 <w:sz w:val="20"/>
                 <w:szCs w:val="20"/>
               </w:rPr>
-              <w:t>hello</w:t>
-            </w:r>
-            <w:proofErr w:type="gramEnd"/>
-            <w:r>
-              <w:rPr>
-                <w:rFonts w:eastAsia="Times New Roman" w:cs="Times New Roman"/>
-                <w:b/>
-                <w:bCs/>
-                <w:color w:val="70AD47" w:themeColor="accent6"/>
-                <w:sz w:val="20"/>
-                <w:szCs w:val="20"/>
-              </w:rPr>
-              <w:t xml:space="preserve"> there</w:t>
+              <w:t>hello there</w:t>
             </w:r>
             <w:r>
               <w:rPr>
@@ -24045,7 +23813,6 @@
               </w:rPr>
               <w:t>‘</w:t>
             </w:r>
-            <w:proofErr w:type="gramStart"/>
             <w:r>
               <w:rPr>
                 <w:rFonts w:eastAsia="Times New Roman" w:cs="Times New Roman"/>
@@ -24055,19 +23822,7 @@
                 <w:sz w:val="20"/>
                 <w:szCs w:val="20"/>
               </w:rPr>
-              <w:t>greetings</w:t>
-            </w:r>
-            <w:proofErr w:type="gramEnd"/>
-            <w:r>
-              <w:rPr>
-                <w:rFonts w:eastAsia="Times New Roman" w:cs="Times New Roman"/>
-                <w:b/>
-                <w:bCs/>
-                <w:color w:val="5B9BD5" w:themeColor="accent1"/>
-                <w:sz w:val="20"/>
-                <w:szCs w:val="20"/>
-              </w:rPr>
-              <w:t>!!</w:t>
+              <w:t>greetings!!</w:t>
             </w:r>
             <w:r>
               <w:rPr>
@@ -25533,7 +25288,6 @@
               </w:rPr>
               <w:t>‘</w:t>
             </w:r>
-            <w:proofErr w:type="gramStart"/>
             <w:r>
               <w:rPr>
                 <w:rFonts w:eastAsia="Times New Roman" w:cs="Times New Roman"/>
@@ -25543,19 +25297,7 @@
                 <w:sz w:val="20"/>
                 <w:szCs w:val="20"/>
               </w:rPr>
-              <w:t>hello</w:t>
-            </w:r>
-            <w:proofErr w:type="gramEnd"/>
-            <w:r>
-              <w:rPr>
-                <w:rFonts w:eastAsia="Times New Roman" w:cs="Times New Roman"/>
-                <w:b/>
-                <w:bCs/>
-                <w:color w:val="70AD47" w:themeColor="accent6"/>
-                <w:sz w:val="20"/>
-                <w:szCs w:val="20"/>
-              </w:rPr>
-              <w:t xml:space="preserve"> there</w:t>
+              <w:t>hello there</w:t>
             </w:r>
             <w:r>
               <w:rPr>
@@ -26315,7 +26057,6 @@
               </w:rPr>
               <w:t>‘</w:t>
             </w:r>
-            <w:proofErr w:type="gramStart"/>
             <w:r>
               <w:rPr>
                 <w:rFonts w:eastAsia="Times New Roman" w:cs="Times New Roman"/>
@@ -26325,19 +26066,7 @@
                 <w:sz w:val="20"/>
                 <w:szCs w:val="20"/>
               </w:rPr>
-              <w:t>greetings</w:t>
-            </w:r>
-            <w:proofErr w:type="gramEnd"/>
-            <w:r>
-              <w:rPr>
-                <w:rFonts w:eastAsia="Times New Roman" w:cs="Times New Roman"/>
-                <w:b/>
-                <w:bCs/>
-                <w:color w:val="5B9BD5" w:themeColor="accent1"/>
-                <w:sz w:val="20"/>
-                <w:szCs w:val="20"/>
-              </w:rPr>
-              <w:t>!!</w:t>
+              <w:t>greetings!!</w:t>
             </w:r>
             <w:r>
               <w:rPr>
@@ -27634,7 +27363,13 @@
         <w:t xml:space="preserve"> </w:t>
       </w:r>
       <w:r>
-        <w:t xml:space="preserve">Information was provided on matters such as the importance of diffusion provided the mode, </w:t>
+        <w:t xml:space="preserve">Information was provided on matters such as the importance of diffusion provided </w:t>
+      </w:r>
+      <w:r>
+        <w:t xml:space="preserve">by </w:t>
+      </w:r>
+      <w:r>
+        <w:t xml:space="preserve">the mode, </w:t>
       </w:r>
       <w:r>
         <w:t xml:space="preserve">and differing </w:t>
@@ -27753,7 +27488,15 @@
         <w:t xml:space="preserve"> </w:t>
       </w:r>
       <w:r>
-        <w:t>with its 128-bit block length will eventually grow outdated and unsuitable for secure use. Perhaps it is time</w:t>
+        <w:t>with its 128-bit block length will eventually grow outdated and unsuitable for secure use.</w:t>
+      </w:r>
+    </w:p>
+    <w:p>
+      <w:pPr>
+        <w:pStyle w:val="LABContent"/>
+      </w:pPr>
+      <w:r>
+        <w:t>Perhaps it is time</w:t>
       </w:r>
       <w:r>
         <w:t xml:space="preserve"> </w:t>
@@ -27805,6 +27548,104 @@
       </w:r>
       <w:r>
         <w:t>attacks carried out on quantum computers.</w:t>
+      </w:r>
+    </w:p>
+    <w:p>
+      <w:pPr>
+        <w:pStyle w:val="LABContent"/>
+      </w:pPr>
+      <w:r>
+        <w:t xml:space="preserve">At this rate it seems plausible that the </w:t>
+      </w:r>
+      <w:r>
+        <w:t xml:space="preserve">ongoing </w:t>
+      </w:r>
+      <w:r>
+        <w:t>digitalization of the world will continue</w:t>
+      </w:r>
+      <w:r>
+        <w:t>,</w:t>
+      </w:r>
+      <w:r>
+        <w:t xml:space="preserve"> and the I</w:t>
+      </w:r>
+      <w:r>
+        <w:t>nternet of Things</w:t>
+      </w:r>
+      <w:r>
+        <w:t xml:space="preserve"> </w:t>
+      </w:r>
+      <w:r>
+        <w:t xml:space="preserve">will grow larger and larger. More and more devices are </w:t>
+      </w:r>
+      <w:r>
+        <w:t xml:space="preserve">being </w:t>
+      </w:r>
+      <w:r>
+        <w:t>connected together and</w:t>
+      </w:r>
+      <w:r>
+        <w:t xml:space="preserve"> entangled with the day-to-day live</w:t>
+      </w:r>
+      <w:r>
+        <w:t>s</w:t>
+      </w:r>
+      <w:r>
+        <w:t xml:space="preserve"> of people</w:t>
+      </w:r>
+      <w:r>
+        <w:t xml:space="preserve"> all around the globe.</w:t>
+      </w:r>
+      <w:r>
+        <w:t xml:space="preserve"> </w:t>
+      </w:r>
+      <w:r>
+        <w:t xml:space="preserve">Education, healthcare, entertainment, and many other functions of society depend on and put trust in the protocols used in Internet data transfers. </w:t>
+      </w:r>
+      <w:r>
+        <w:t>In such a</w:t>
+      </w:r>
+      <w:r>
+        <w:t>n interconnected environment</w:t>
+      </w:r>
+      <w:r>
+        <w:t>,</w:t>
+      </w:r>
+      <w:r>
+        <w:t xml:space="preserve"> where malicious </w:t>
+      </w:r>
+      <w:r>
+        <w:t>opportunists</w:t>
+      </w:r>
+      <w:r>
+        <w:t xml:space="preserve"> are abundant,</w:t>
+      </w:r>
+      <w:r>
+        <w:t xml:space="preserve"> s</w:t>
+      </w:r>
+      <w:r>
+        <w:t xml:space="preserve">ecure communications </w:t>
+      </w:r>
+      <w:r>
+        <w:t>will be</w:t>
+      </w:r>
+      <w:r>
+        <w:t xml:space="preserve"> paramount to the privacy </w:t>
+      </w:r>
+      <w:r>
+        <w:t>and well</w:t>
+      </w:r>
+      <w:r>
+        <w:t>-</w:t>
+      </w:r>
+      <w:r>
+        <w:t xml:space="preserve">being </w:t>
+      </w:r>
+      <w:r>
+        <w:t>of the citizens of our global</w:t>
+      </w:r>
+      <w:r>
+        <w:t xml:space="preserve"> internet age world.</w:t>
       </w:r>
     </w:p>
     <w:p>
@@ -27934,15 +27775,7 @@
         <w:t xml:space="preserve">2012. </w:t>
       </w:r>
       <w:r>
-        <w:t xml:space="preserve">Many </w:t>
-      </w:r>
-      <w:proofErr w:type="gramStart"/>
-      <w:r>
-        <w:t>Time</w:t>
-      </w:r>
-      <w:proofErr w:type="gramEnd"/>
-      <w:r>
-        <w:t xml:space="preserve"> Pad Attack - Crib Drag</w:t>
+        <w:t>Many Time Pad Attack - Crib Drag</w:t>
       </w:r>
       <w:r>
         <w:t xml:space="preserve">. Referenced 16.10.2023. Available at </w:t>
@@ -28074,19 +27907,7 @@
           <w:rPr>
             <w:rStyle w:val="Hyperlink"/>
           </w:rPr>
-          <w:t>https://csrc.nist.rip/groups/</w:t>
-        </w:r>
-        <w:r>
-          <w:rPr>
-            <w:rStyle w:val="Hyperlink"/>
-          </w:rPr>
-          <w:t>S</w:t>
-        </w:r>
-        <w:r>
-          <w:rPr>
-            <w:rStyle w:val="Hyperlink"/>
-          </w:rPr>
-          <w:t>T/toolkit/BCM/documents/proposedmodes/gcm/gcm-revised-spec.pdf</w:t>
+          <w:t>https://csrc.nist.rip/groups/ST/toolkit/BCM/documents/proposedmodes/gcm/gcm-revised-spec.pdf</w:t>
         </w:r>
       </w:hyperlink>
     </w:p>
@@ -31057,12 +30878,25 @@
 </file>
 
 <file path=customXml/item1.xml><?xml version="1.0" encoding="utf-8"?>
+<?mso-contentType ?>
+<FormTemplates xmlns="http://schemas.microsoft.com/sharepoint/v3/contenttype/forms">
+  <Display>DocumentLibraryForm</Display>
+  <Edit>DocumentLibraryForm</Edit>
+  <New>DocumentLibraryForm</New>
+</FormTemplates>
+</file>
+
+<file path=customXml/item2.xml><?xml version="1.0" encoding="utf-8"?>
 <p:properties xmlns:p="http://schemas.microsoft.com/office/2006/metadata/properties" xmlns:xsi="http://www.w3.org/2001/XMLSchema-instance" xmlns:pc="http://schemas.microsoft.com/office/infopath/2007/PartnerControls">
   <documentManagement/>
 </p:properties>
 </file>
 
-<file path=customXml/item2.xml><?xml version="1.0" encoding="utf-8"?>
+<file path=customXml/item3.xml><?xml version="1.0" encoding="utf-8"?>
+<b:Sources xmlns:b="http://schemas.openxmlformats.org/officeDocument/2006/bibliography" xmlns="http://schemas.openxmlformats.org/officeDocument/2006/bibliography" SelectedStyle="\APASixthEditionOfficeOnline.xsl" StyleName="APA" Version="6"/>
+</file>
+
+<file path=customXml/item4.xml><?xml version="1.0" encoding="utf-8"?>
 <ct:contentTypeSchema xmlns:ct="http://schemas.microsoft.com/office/2006/metadata/contentType" xmlns:ma="http://schemas.microsoft.com/office/2006/metadata/properties/metaAttributes" ct:_="" ma:_="" ma:contentTypeName="Asiakirja" ma:contentTypeID="0x0101007464419614E90546951EC9E057562AF6" ma:contentTypeVersion="6" ma:contentTypeDescription="Luo uusi asiakirja." ma:contentTypeScope="" ma:versionID="53ba154faa34b0b276bebe40863a3a7c">
   <xsd:schema xmlns:xsd="http://www.w3.org/2001/XMLSchema" xmlns:xs="http://www.w3.org/2001/XMLSchema" xmlns:p="http://schemas.microsoft.com/office/2006/metadata/properties" xmlns:ns2="dde4a591-1c63-4179-ae0c-20e82af5babd" targetNamespace="http://schemas.microsoft.com/office/2006/metadata/properties" ma:root="true" ma:fieldsID="7844f67bbd6f500b0f0af726af44b8c1" ns2:_="">
     <xsd:import namespace="dde4a591-1c63-4179-ae0c-20e82af5babd"/>
@@ -31220,20 +31054,15 @@
 </ct:contentTypeSchema>
 </file>
 
-<file path=customXml/item3.xml><?xml version="1.0" encoding="utf-8"?>
-<b:Sources xmlns:b="http://schemas.openxmlformats.org/officeDocument/2006/bibliography" xmlns="http://schemas.openxmlformats.org/officeDocument/2006/bibliography" SelectedStyle="\APASixthEditionOfficeOnline.xsl" StyleName="APA" Version="6"/>
+<file path=customXml/itemProps1.xml><?xml version="1.0" encoding="utf-8"?>
+<ds:datastoreItem xmlns:ds="http://schemas.openxmlformats.org/officeDocument/2006/customXml" ds:itemID="{3BE0C82F-82C6-4F80-A48B-45C68F341A1F}">
+  <ds:schemaRefs>
+    <ds:schemaRef ds:uri="http://schemas.microsoft.com/sharepoint/v3/contenttype/forms"/>
+  </ds:schemaRefs>
+</ds:datastoreItem>
 </file>
 
-<file path=customXml/item4.xml><?xml version="1.0" encoding="utf-8"?>
-<?mso-contentType ?>
-<FormTemplates xmlns="http://schemas.microsoft.com/sharepoint/v3/contenttype/forms">
-  <Display>DocumentLibraryForm</Display>
-  <Edit>DocumentLibraryForm</Edit>
-  <New>DocumentLibraryForm</New>
-</FormTemplates>
-</file>
-
-<file path=customXml/itemProps1.xml><?xml version="1.0" encoding="utf-8"?>
+<file path=customXml/itemProps2.xml><?xml version="1.0" encoding="utf-8"?>
 <ds:datastoreItem xmlns:ds="http://schemas.openxmlformats.org/officeDocument/2006/customXml" ds:itemID="{A32D5428-E913-4A2F-8914-F0CB8F68FA3F}">
   <ds:schemaRefs>
     <ds:schemaRef ds:uri="http://schemas.microsoft.com/office/2006/metadata/properties"/>
@@ -31242,7 +31071,15 @@
 </ds:datastoreItem>
 </file>
 
-<file path=customXml/itemProps2.xml><?xml version="1.0" encoding="utf-8"?>
+<file path=customXml/itemProps3.xml><?xml version="1.0" encoding="utf-8"?>
+<ds:datastoreItem xmlns:ds="http://schemas.openxmlformats.org/officeDocument/2006/customXml" ds:itemID="{126A96C6-47B6-4588-A6D1-DAAF8AE7A1F0}">
+  <ds:schemaRefs>
+    <ds:schemaRef ds:uri="http://schemas.openxmlformats.org/officeDocument/2006/bibliography"/>
+  </ds:schemaRefs>
+</ds:datastoreItem>
+</file>
+
+<file path=customXml/itemProps4.xml><?xml version="1.0" encoding="utf-8"?>
 <ds:datastoreItem xmlns:ds="http://schemas.openxmlformats.org/officeDocument/2006/customXml" ds:itemID="{E98D01CA-0787-48EB-8592-74E969DCBB91}">
   <ds:schemaRefs>
     <ds:schemaRef ds:uri="http://schemas.microsoft.com/office/2006/metadata/contentType"/>
@@ -31258,20 +31095,4 @@
     <ds:schemaRef ds:uri="http://schemas.microsoft.com/internal/obd"/>
   </ds:schemaRefs>
 </ds:datastoreItem>
-</file>
-
-<file path=customXml/itemProps3.xml><?xml version="1.0" encoding="utf-8"?>
-<ds:datastoreItem xmlns:ds="http://schemas.openxmlformats.org/officeDocument/2006/customXml" ds:itemID="{126A96C6-47B6-4588-A6D1-DAAF8AE7A1F0}">
-  <ds:schemaRefs>
-    <ds:schemaRef ds:uri="http://schemas.openxmlformats.org/officeDocument/2006/bibliography"/>
-  </ds:schemaRefs>
-</ds:datastoreItem>
-</file>
-
-<file path=customXml/itemProps4.xml><?xml version="1.0" encoding="utf-8"?>
-<ds:datastoreItem xmlns:ds="http://schemas.openxmlformats.org/officeDocument/2006/customXml" ds:itemID="{3BE0C82F-82C6-4F80-A48B-45C68F341A1F}">
-  <ds:schemaRefs>
-    <ds:schemaRef ds:uri="http://schemas.microsoft.com/sharepoint/v3/contenttype/forms"/>
-  </ds:schemaRefs>
-</ds:datastoreItem>
 </file>
</xml_diff>

<commit_message>
fixed typos for versio 2 return
</commit_message>
<xml_diff>
--- a/tutkimusseminaari_rs_public.docx
+++ b/tutkimusseminaari_rs_public.docx
@@ -708,7 +708,23 @@
               <w:pStyle w:val="LABabstracttext"/>
             </w:pPr>
             <w:r>
-              <w:t>Nykypäivän tiedonsiirrossa käytetään usein symmetristä salausta lohkosalaimen muodossa. Lohkosalaimen käyttö vaatii käytännössä aina jonkin toimintamoodin vali</w:t>
+              <w:t xml:space="preserve">Nykypäivän tiedonsiirrossa </w:t>
+            </w:r>
+            <w:proofErr w:type="gramStart"/>
+            <w:r>
+              <w:t>käytetään usein symmetristä salausta lohkosalaimen</w:t>
+            </w:r>
+            <w:proofErr w:type="gramEnd"/>
+            <w:r>
+              <w:t xml:space="preserve"> muodossa. </w:t>
+            </w:r>
+            <w:proofErr w:type="gramStart"/>
+            <w:r>
+              <w:t>Lohkosalaimen käyttö vaatii</w:t>
+            </w:r>
+            <w:proofErr w:type="gramEnd"/>
+            <w:r>
+              <w:t xml:space="preserve"> käytännössä aina jonkin toimintamoodin vali</w:t>
             </w:r>
             <w:r>
               <w:t>t</w:t>
@@ -1347,7 +1363,23 @@
                 <w:rStyle w:val="tlid-translation"/>
                 <w:lang w:val="en-GB"/>
               </w:rPr>
-              <w:t>Name, title and organization of the client</w:t>
+              <w:t xml:space="preserve">Name, </w:t>
+            </w:r>
+            <w:proofErr w:type="gramStart"/>
+            <w:r>
+              <w:rPr>
+                <w:rStyle w:val="tlid-translation"/>
+                <w:lang w:val="en-GB"/>
+              </w:rPr>
+              <w:t>title</w:t>
+            </w:r>
+            <w:proofErr w:type="gramEnd"/>
+            <w:r>
+              <w:rPr>
+                <w:rStyle w:val="tlid-translation"/>
+                <w:lang w:val="en-GB"/>
+              </w:rPr>
+              <w:t xml:space="preserve"> and organization of the client</w:t>
             </w:r>
           </w:p>
           <w:p>
@@ -2879,7 +2911,13 @@
         <w:t>larger</w:t>
       </w:r>
       <w:r>
-        <w:t xml:space="preserve">, processing takes more time </w:t>
+        <w:t>, processing takes more time</w:t>
+      </w:r>
+      <w:r>
+        <w:t>,</w:t>
+      </w:r>
+      <w:r>
+        <w:t xml:space="preserve"> </w:t>
       </w:r>
       <w:r>
         <w:t>and the message size is limited.</w:t>
@@ -2908,7 +2946,15 @@
         <w:t xml:space="preserve">of a single block </w:t>
       </w:r>
       <w:r>
-        <w:t xml:space="preserve">different methods have been introduced to try and chain the processing of blocks without compromising security. </w:t>
+        <w:t xml:space="preserve">different methods </w:t>
+      </w:r>
+      <w:proofErr w:type="gramStart"/>
+      <w:r>
+        <w:t>have</w:t>
+      </w:r>
+      <w:proofErr w:type="gramEnd"/>
+      <w:r>
+        <w:t xml:space="preserve"> been introduced to try and chain the processing of blocks without compromising security. </w:t>
       </w:r>
       <w:r>
         <w:t>The way the blocks in a single message are processed is called a block cipher mode of operation</w:t>
@@ -3587,7 +3633,14 @@
         <w:rPr>
           <w:rFonts w:eastAsiaTheme="minorEastAsia"/>
         </w:rPr>
-        <w:t xml:space="preserve"> the key must be kept secret. Therefore, the most important feature of a key is that it is in practice too long to be brute</w:t>
+        <w:t xml:space="preserve"> the key must be kept secret. Therefore, the most important feature of a key is that it is in practice too long to be </w:t>
+      </w:r>
+      <w:proofErr w:type="gramStart"/>
+      <w:r>
+        <w:rPr>
+          <w:rFonts w:eastAsiaTheme="minorEastAsia"/>
+        </w:rPr>
+        <w:t>brute</w:t>
       </w:r>
       <w:r>
         <w:rPr>
@@ -3599,7 +3652,14 @@
         <w:rPr>
           <w:rFonts w:eastAsiaTheme="minorEastAsia"/>
         </w:rPr>
-        <w:t xml:space="preserve">forced i.e., it will take an unreasonable amount of time and computing power to test all possible keys. AES </w:t>
+        <w:t>forced</w:t>
+      </w:r>
+      <w:proofErr w:type="gramEnd"/>
+      <w:r>
+        <w:rPr>
+          <w:rFonts w:eastAsiaTheme="minorEastAsia"/>
+        </w:rPr>
+        <w:t xml:space="preserve"> i.e., it will take an unreasonable amount of time and computing power to test all possible keys. AES </w:t>
       </w:r>
       <w:r>
         <w:rPr>
@@ -4689,7 +4749,21 @@
         <w:rPr>
           <w:rFonts w:eastAsiaTheme="minorEastAsia"/>
         </w:rPr>
-        <w:t>CBC also requires all of the blocks to be of the same length so the last block may contain padding bytes</w:t>
+        <w:t xml:space="preserve">CBC also requires </w:t>
+      </w:r>
+      <w:proofErr w:type="gramStart"/>
+      <w:r>
+        <w:rPr>
+          <w:rFonts w:eastAsiaTheme="minorEastAsia"/>
+        </w:rPr>
+        <w:t>all of</w:t>
+      </w:r>
+      <w:proofErr w:type="gramEnd"/>
+      <w:r>
+        <w:rPr>
+          <w:rFonts w:eastAsiaTheme="minorEastAsia"/>
+        </w:rPr>
+        <w:t xml:space="preserve"> the blocks to be of the same length so the last block may contain padding bytes</w:t>
       </w:r>
       <w:r>
         <w:rPr>
@@ -5113,7 +5187,15 @@
         <w:t>,</w:t>
       </w:r>
       <w:r>
-        <w:t xml:space="preserve"> which in actually consists of a nonce</w:t>
+        <w:t xml:space="preserve"> which in </w:t>
+      </w:r>
+      <w:proofErr w:type="gramStart"/>
+      <w:r>
+        <w:t>actually consists</w:t>
+      </w:r>
+      <w:proofErr w:type="gramEnd"/>
+      <w:r>
+        <w:t xml:space="preserve"> of a nonce</w:t>
       </w:r>
       <w:r>
         <w:t xml:space="preserve"> (number used once)</w:t>
@@ -6360,12 +6442,14 @@
       <w:r>
         <w:t xml:space="preserve"> to the encryption process. The result is a mode that combines the high speed and parallelization properties of CTR </w:t>
       </w:r>
+      <w:proofErr w:type="gramStart"/>
       <w:r>
         <w:t>and</w:t>
       </w:r>
       <w:r>
         <w:t xml:space="preserve"> also</w:t>
       </w:r>
+      <w:proofErr w:type="gramEnd"/>
       <w:r>
         <w:t xml:space="preserve"> provides confidentiality</w:t>
       </w:r>
@@ -6743,7 +6827,21 @@
         <w:rPr>
           <w:rFonts w:eastAsiaTheme="minorEastAsia"/>
         </w:rPr>
-        <w:t xml:space="preserve"> of members. An example of a Galois field are the integers modulus a prime number </w:t>
+        <w:t xml:space="preserve"> of members. An example of a Galois field </w:t>
+      </w:r>
+      <w:proofErr w:type="gramStart"/>
+      <w:r>
+        <w:rPr>
+          <w:rFonts w:eastAsiaTheme="minorEastAsia"/>
+        </w:rPr>
+        <w:t>are</w:t>
+      </w:r>
+      <w:proofErr w:type="gramEnd"/>
+      <w:r>
+        <w:rPr>
+          <w:rFonts w:eastAsiaTheme="minorEastAsia"/>
+        </w:rPr>
+        <w:t xml:space="preserve"> the integers modulus a prime number </w:t>
       </w:r>
       <m:oMath>
         <m:r>
@@ -7605,7 +7703,19 @@
         <w:rPr>
           <w:rFonts w:eastAsiaTheme="minorEastAsia"/>
         </w:rPr>
-        <w:t>encrypted under a given key and nonce pair is the block size multiplied by the number of different values that bit string of length 32 can have.</w:t>
+        <w:t>encrypted under a given key and nonce pair is the block size multiplied by the number of different values that</w:t>
+      </w:r>
+      <w:r>
+        <w:rPr>
+          <w:rFonts w:eastAsiaTheme="minorEastAsia"/>
+        </w:rPr>
+        <w:t xml:space="preserve"> a</w:t>
+      </w:r>
+      <w:r>
+        <w:rPr>
+          <w:rFonts w:eastAsiaTheme="minorEastAsia"/>
+        </w:rPr>
+        <w:t xml:space="preserve"> bit string of length 32 can have.</w:t>
       </w:r>
       <w:r>
         <w:rPr>
@@ -8101,7 +8211,35 @@
         <w:rPr>
           <w:rFonts w:eastAsiaTheme="minorEastAsia"/>
         </w:rPr>
-        <w:t>For this attack to work, the attacker needs access to what is called a padding oracle. The purpose of the oracle is to inform the attacker if a ciphertext they send for decryption decrypts to a plaintext that contains a valid padding or not. A badly configured server could for example respond with an error indicating that the padding was not valid. If an attacker has access to such an oracle and is able to intercept the ciphertext they want to read in plaintext nothing else is needed to decrypt the whole message except for the first block. (Heaton 2013.) In many real world applications the IV is not kept secret and is often sent unencrypted along the ciphertext. If an attacker can intercept the ciphertext it is likely that they will also have the IV in their possession. (Hornsby 2013.)</w:t>
+        <w:t xml:space="preserve">For this attack to work, the attacker needs access to what is called a padding oracle. The purpose of the oracle is to inform the attacker if a ciphertext they send for decryption decrypts to a plaintext that contains a valid padding or not. A badly configured server could for example respond with an error indicating that the padding was not valid. If an attacker has access to such an oracle and </w:t>
+      </w:r>
+      <w:proofErr w:type="gramStart"/>
+      <w:r>
+        <w:rPr>
+          <w:rFonts w:eastAsiaTheme="minorEastAsia"/>
+        </w:rPr>
+        <w:t>is able to</w:t>
+      </w:r>
+      <w:proofErr w:type="gramEnd"/>
+      <w:r>
+        <w:rPr>
+          <w:rFonts w:eastAsiaTheme="minorEastAsia"/>
+        </w:rPr>
+        <w:t xml:space="preserve"> intercept the ciphertext they want to read in plaintext nothing else is needed to decrypt the whole message except for the first block. (Heaton 2013.) In many real world </w:t>
+      </w:r>
+      <w:proofErr w:type="gramStart"/>
+      <w:r>
+        <w:rPr>
+          <w:rFonts w:eastAsiaTheme="minorEastAsia"/>
+        </w:rPr>
+        <w:t>applications</w:t>
+      </w:r>
+      <w:proofErr w:type="gramEnd"/>
+      <w:r>
+        <w:rPr>
+          <w:rFonts w:eastAsiaTheme="minorEastAsia"/>
+        </w:rPr>
+        <w:t xml:space="preserve"> the IV is not kept secret and is often sent unencrypted along the ciphertext. If an attacker can intercept the ciphertext it is likely that they will also have the IV in their possession. (Hornsby 2013.)</w:t>
       </w:r>
     </w:p>
     <w:p>
@@ -8589,7 +8727,21 @@
         <w:rPr>
           <w:rFonts w:eastAsiaTheme="minorEastAsia"/>
         </w:rPr>
-        <w:t xml:space="preserve"> has valid padding or not. In order to recover </w:t>
+        <w:t xml:space="preserve"> has valid padding or not. </w:t>
+      </w:r>
+      <w:proofErr w:type="gramStart"/>
+      <w:r>
+        <w:rPr>
+          <w:rFonts w:eastAsiaTheme="minorEastAsia"/>
+        </w:rPr>
+        <w:t>In order to</w:t>
+      </w:r>
+      <w:proofErr w:type="gramEnd"/>
+      <w:r>
+        <w:rPr>
+          <w:rFonts w:eastAsiaTheme="minorEastAsia"/>
+        </w:rPr>
+        <w:t xml:space="preserve"> recover </w:t>
       </w:r>
       <m:oMath>
         <m:sSub>
@@ -13097,7 +13249,21 @@
         <w:rPr>
           <w:rFonts w:eastAsiaTheme="minorEastAsia"/>
         </w:rPr>
-        <w:t xml:space="preserve"> can be constructed. The attacker can make a guess as to the content of either message, and quite luckily guesses that one of them starts with ‘hello’, denoted </w:t>
+        <w:t xml:space="preserve"> can be constructed. The attacker can make a guess as to the content of either message, </w:t>
+      </w:r>
+      <w:proofErr w:type="gramStart"/>
+      <w:r>
+        <w:rPr>
+          <w:rFonts w:eastAsiaTheme="minorEastAsia"/>
+        </w:rPr>
+        <w:t>and</w:t>
+      </w:r>
+      <w:proofErr w:type="gramEnd"/>
+      <w:r>
+        <w:rPr>
+          <w:rFonts w:eastAsiaTheme="minorEastAsia"/>
+        </w:rPr>
+        <w:t xml:space="preserve"> quite luckily guesses that one of them starts with ‘hello’, denoted </w:t>
       </w:r>
       <m:oMath>
         <m:sSub>
@@ -13573,7 +13739,21 @@
         <w:rPr>
           <w:rFonts w:eastAsiaTheme="minorEastAsia"/>
         </w:rPr>
-        <w:t xml:space="preserve"> might be ‘greetings‘ they XOR that with </w:t>
+        <w:t xml:space="preserve"> might be ‘</w:t>
+      </w:r>
+      <w:proofErr w:type="gramStart"/>
+      <w:r>
+        <w:rPr>
+          <w:rFonts w:eastAsiaTheme="minorEastAsia"/>
+        </w:rPr>
+        <w:t>greetings‘ they</w:t>
+      </w:r>
+      <w:proofErr w:type="gramEnd"/>
+      <w:r>
+        <w:rPr>
+          <w:rFonts w:eastAsiaTheme="minorEastAsia"/>
+        </w:rPr>
+        <w:t xml:space="preserve"> XOR that with </w:t>
       </w:r>
       <m:oMath>
         <m:sSub>
@@ -14133,7 +14313,21 @@
         <w:rPr>
           <w:rFonts w:eastAsiaTheme="minorEastAsia"/>
         </w:rPr>
-        <w:t>’ would reveal the ‘ngs’ from ‘greetings’. The attacker could then try different “words” ending in ‘ngs’ to find out more about the other ciphertext or try another word altogether.</w:t>
+        <w:t>’ would reveal the ‘ngs’ from ‘</w:t>
+      </w:r>
+      <w:proofErr w:type="gramStart"/>
+      <w:r>
+        <w:rPr>
+          <w:rFonts w:eastAsiaTheme="minorEastAsia"/>
+        </w:rPr>
+        <w:t>greetings’</w:t>
+      </w:r>
+      <w:proofErr w:type="gramEnd"/>
+      <w:r>
+        <w:rPr>
+          <w:rFonts w:eastAsiaTheme="minorEastAsia"/>
+        </w:rPr>
+        <w:t>. The attacker could then try different “words” ending in ‘ngs’ to find out more about the other ciphertext or try another word altogether.</w:t>
       </w:r>
     </w:p>
     <w:p>
@@ -14807,6 +15001,7 @@
               </w:rPr>
               <w:t>‘</w:t>
             </w:r>
+            <w:proofErr w:type="gramStart"/>
             <w:r>
               <w:rPr>
                 <w:rFonts w:eastAsia="Times New Roman" w:cs="Times New Roman"/>
@@ -14818,6 +15013,7 @@
               </w:rPr>
               <w:t>hello</w:t>
             </w:r>
+            <w:proofErr w:type="gramEnd"/>
             <w:r>
               <w:rPr>
                 <w:rFonts w:eastAsia="Times New Roman" w:cs="Times New Roman"/>
@@ -15543,6 +15739,7 @@
               </w:rPr>
               <w:t>‘</w:t>
             </w:r>
+            <w:proofErr w:type="gramStart"/>
             <w:r>
               <w:rPr>
                 <w:rFonts w:eastAsia="Times New Roman" w:cs="Times New Roman"/>
@@ -15560,7 +15757,16 @@
                 <w:sz w:val="20"/>
                 <w:szCs w:val="20"/>
               </w:rPr>
-              <w:t>ings!!’</w:t>
+              <w:t>ings</w:t>
+            </w:r>
+            <w:proofErr w:type="gramEnd"/>
+            <w:r>
+              <w:rPr>
+                <w:rFonts w:eastAsia="Times New Roman" w:cs="Times New Roman"/>
+                <w:sz w:val="20"/>
+                <w:szCs w:val="20"/>
+              </w:rPr>
+              <w:t>!!’</w:t>
             </w:r>
           </w:p>
         </w:tc>
@@ -17715,6 +17921,7 @@
               </w:rPr>
               <w:t>‘</w:t>
             </w:r>
+            <w:proofErr w:type="gramStart"/>
             <w:r>
               <w:rPr>
                 <w:rFonts w:eastAsia="Times New Roman" w:cs="Times New Roman"/>
@@ -17726,6 +17933,7 @@
               </w:rPr>
               <w:t>greet</w:t>
             </w:r>
+            <w:proofErr w:type="gramEnd"/>
             <w:r>
               <w:rPr>
                 <w:rFonts w:eastAsia="Times New Roman" w:cs="Times New Roman"/>
@@ -18865,6 +19073,7 @@
               </w:rPr>
               <w:t>‘</w:t>
             </w:r>
+            <w:proofErr w:type="gramStart"/>
             <w:r>
               <w:rPr>
                 <w:rFonts w:eastAsia="Times New Roman" w:cs="Times New Roman"/>
@@ -18874,7 +19083,19 @@
                 <w:sz w:val="20"/>
                 <w:szCs w:val="20"/>
               </w:rPr>
-              <w:t>hello the</w:t>
+              <w:t>hello</w:t>
+            </w:r>
+            <w:proofErr w:type="gramEnd"/>
+            <w:r>
+              <w:rPr>
+                <w:rFonts w:eastAsia="Times New Roman" w:cs="Times New Roman"/>
+                <w:b/>
+                <w:bCs/>
+                <w:color w:val="5B9BD5" w:themeColor="accent1"/>
+                <w:sz w:val="20"/>
+                <w:szCs w:val="20"/>
+              </w:rPr>
+              <w:t xml:space="preserve"> the</w:t>
             </w:r>
             <w:r>
               <w:rPr>
@@ -19622,6 +19843,7 @@
               </w:rPr>
               <w:t>‘</w:t>
             </w:r>
+            <w:proofErr w:type="gramStart"/>
             <w:r>
               <w:rPr>
                 <w:rFonts w:eastAsia="Times New Roman" w:cs="Times New Roman"/>
@@ -19633,6 +19855,7 @@
               </w:rPr>
               <w:t>greetings</w:t>
             </w:r>
+            <w:proofErr w:type="gramEnd"/>
             <w:r>
               <w:rPr>
                 <w:rFonts w:eastAsia="Times New Roman" w:cs="Times New Roman"/>
@@ -21851,16 +22074,29 @@
                 <w:sz w:val="20"/>
                 <w:szCs w:val="20"/>
               </w:rPr>
-              <w:t>hello the</w:t>
-            </w:r>
+              <w:t xml:space="preserve">hello </w:t>
+            </w:r>
+            <w:proofErr w:type="gramStart"/>
             <w:r>
               <w:rPr>
                 <w:rFonts w:eastAsia="Times New Roman" w:cs="Times New Roman"/>
+                <w:b/>
+                <w:bCs/>
+                <w:color w:val="5B9BD5" w:themeColor="accent1"/>
+                <w:sz w:val="20"/>
+                <w:szCs w:val="20"/>
+              </w:rPr>
+              <w:t>the</w:t>
+            </w:r>
+            <w:r>
+              <w:rPr>
+                <w:rFonts w:eastAsia="Times New Roman" w:cs="Times New Roman"/>
                 <w:sz w:val="20"/>
                 <w:szCs w:val="20"/>
               </w:rPr>
               <w:t>..</w:t>
             </w:r>
+            <w:proofErr w:type="gramEnd"/>
             <w:r>
               <w:rPr>
                 <w:rFonts w:eastAsia="Times New Roman" w:cs="Times New Roman"/>
@@ -23044,6 +23280,7 @@
               </w:rPr>
               <w:t>‘</w:t>
             </w:r>
+            <w:proofErr w:type="gramStart"/>
             <w:r>
               <w:rPr>
                 <w:rFonts w:eastAsia="Times New Roman" w:cs="Times New Roman"/>
@@ -23053,7 +23290,19 @@
                 <w:sz w:val="20"/>
                 <w:szCs w:val="20"/>
               </w:rPr>
-              <w:t>hello there</w:t>
+              <w:t>hello</w:t>
+            </w:r>
+            <w:proofErr w:type="gramEnd"/>
+            <w:r>
+              <w:rPr>
+                <w:rFonts w:eastAsia="Times New Roman" w:cs="Times New Roman"/>
+                <w:b/>
+                <w:bCs/>
+                <w:color w:val="70AD47" w:themeColor="accent6"/>
+                <w:sz w:val="20"/>
+                <w:szCs w:val="20"/>
+              </w:rPr>
+              <w:t xml:space="preserve"> there</w:t>
             </w:r>
             <w:r>
               <w:rPr>
@@ -23813,6 +24062,7 @@
               </w:rPr>
               <w:t>‘</w:t>
             </w:r>
+            <w:proofErr w:type="gramStart"/>
             <w:r>
               <w:rPr>
                 <w:rFonts w:eastAsia="Times New Roman" w:cs="Times New Roman"/>
@@ -23822,7 +24072,19 @@
                 <w:sz w:val="20"/>
                 <w:szCs w:val="20"/>
               </w:rPr>
-              <w:t>greetings!!</w:t>
+              <w:t>greetings</w:t>
+            </w:r>
+            <w:proofErr w:type="gramEnd"/>
+            <w:r>
+              <w:rPr>
+                <w:rFonts w:eastAsia="Times New Roman" w:cs="Times New Roman"/>
+                <w:b/>
+                <w:bCs/>
+                <w:color w:val="5B9BD5" w:themeColor="accent1"/>
+                <w:sz w:val="20"/>
+                <w:szCs w:val="20"/>
+              </w:rPr>
+              <w:t>!!</w:t>
             </w:r>
             <w:r>
               <w:rPr>
@@ -25288,6 +25550,7 @@
               </w:rPr>
               <w:t>‘</w:t>
             </w:r>
+            <w:proofErr w:type="gramStart"/>
             <w:r>
               <w:rPr>
                 <w:rFonts w:eastAsia="Times New Roman" w:cs="Times New Roman"/>
@@ -25297,7 +25560,19 @@
                 <w:sz w:val="20"/>
                 <w:szCs w:val="20"/>
               </w:rPr>
-              <w:t>hello there</w:t>
+              <w:t>hello</w:t>
+            </w:r>
+            <w:proofErr w:type="gramEnd"/>
+            <w:r>
+              <w:rPr>
+                <w:rFonts w:eastAsia="Times New Roman" w:cs="Times New Roman"/>
+                <w:b/>
+                <w:bCs/>
+                <w:color w:val="70AD47" w:themeColor="accent6"/>
+                <w:sz w:val="20"/>
+                <w:szCs w:val="20"/>
+              </w:rPr>
+              <w:t xml:space="preserve"> there</w:t>
             </w:r>
             <w:r>
               <w:rPr>
@@ -26057,6 +26332,7 @@
               </w:rPr>
               <w:t>‘</w:t>
             </w:r>
+            <w:proofErr w:type="gramStart"/>
             <w:r>
               <w:rPr>
                 <w:rFonts w:eastAsia="Times New Roman" w:cs="Times New Roman"/>
@@ -26066,7 +26342,19 @@
                 <w:sz w:val="20"/>
                 <w:szCs w:val="20"/>
               </w:rPr>
-              <w:t>greetings!!</w:t>
+              <w:t>greetings</w:t>
+            </w:r>
+            <w:proofErr w:type="gramEnd"/>
+            <w:r>
+              <w:rPr>
+                <w:rFonts w:eastAsia="Times New Roman" w:cs="Times New Roman"/>
+                <w:b/>
+                <w:bCs/>
+                <w:color w:val="5B9BD5" w:themeColor="accent1"/>
+                <w:sz w:val="20"/>
+                <w:szCs w:val="20"/>
+              </w:rPr>
+              <w:t>!!</w:t>
             </w:r>
             <w:r>
               <w:rPr>
@@ -27581,17 +27869,16 @@
       <w:r>
         <w:t xml:space="preserve">being </w:t>
       </w:r>
-      <w:r>
-        <w:t>connected together and</w:t>
-      </w:r>
-      <w:r>
-        <w:t xml:space="preserve"> entangled with the day-to-day live</w:t>
-      </w:r>
-      <w:r>
-        <w:t>s</w:t>
-      </w:r>
-      <w:r>
-        <w:t xml:space="preserve"> of people</w:t>
+      <w:proofErr w:type="gramStart"/>
+      <w:r>
+        <w:t>connected together</w:t>
+      </w:r>
+      <w:proofErr w:type="gramEnd"/>
+      <w:r>
+        <w:t xml:space="preserve"> and</w:t>
+      </w:r>
+      <w:r>
+        <w:t xml:space="preserve"> entangled with the day-to-day lives of people</w:t>
       </w:r>
       <w:r>
         <w:t xml:space="preserve"> all around the globe.</w:t>
@@ -27642,10 +27929,7 @@
         <w:t xml:space="preserve">being </w:t>
       </w:r>
       <w:r>
-        <w:t>of the citizens of our global</w:t>
-      </w:r>
-      <w:r>
-        <w:t xml:space="preserve"> internet age world.</w:t>
+        <w:t>of the citizens of our global internet age world.</w:t>
       </w:r>
     </w:p>
     <w:p>
@@ -27775,7 +28059,15 @@
         <w:t xml:space="preserve">2012. </w:t>
       </w:r>
       <w:r>
-        <w:t>Many Time Pad Attack - Crib Drag</w:t>
+        <w:t xml:space="preserve">Many </w:t>
+      </w:r>
+      <w:proofErr w:type="gramStart"/>
+      <w:r>
+        <w:t>Time</w:t>
+      </w:r>
+      <w:proofErr w:type="gramEnd"/>
+      <w:r>
+        <w:t xml:space="preserve"> Pad Attack - Crib Drag</w:t>
       </w:r>
       <w:r>
         <w:t xml:space="preserve">. Referenced 16.10.2023. Available at </w:t>
@@ -30878,25 +31170,12 @@
 </file>
 
 <file path=customXml/item1.xml><?xml version="1.0" encoding="utf-8"?>
-<?mso-contentType ?>
-<FormTemplates xmlns="http://schemas.microsoft.com/sharepoint/v3/contenttype/forms">
-  <Display>DocumentLibraryForm</Display>
-  <Edit>DocumentLibraryForm</Edit>
-  <New>DocumentLibraryForm</New>
-</FormTemplates>
-</file>
-
-<file path=customXml/item2.xml><?xml version="1.0" encoding="utf-8"?>
 <p:properties xmlns:p="http://schemas.microsoft.com/office/2006/metadata/properties" xmlns:xsi="http://www.w3.org/2001/XMLSchema-instance" xmlns:pc="http://schemas.microsoft.com/office/infopath/2007/PartnerControls">
   <documentManagement/>
 </p:properties>
 </file>
 
-<file path=customXml/item3.xml><?xml version="1.0" encoding="utf-8"?>
-<b:Sources xmlns:b="http://schemas.openxmlformats.org/officeDocument/2006/bibliography" xmlns="http://schemas.openxmlformats.org/officeDocument/2006/bibliography" SelectedStyle="\APASixthEditionOfficeOnline.xsl" StyleName="APA" Version="6"/>
-</file>
-
-<file path=customXml/item4.xml><?xml version="1.0" encoding="utf-8"?>
+<file path=customXml/item2.xml><?xml version="1.0" encoding="utf-8"?>
 <ct:contentTypeSchema xmlns:ct="http://schemas.microsoft.com/office/2006/metadata/contentType" xmlns:ma="http://schemas.microsoft.com/office/2006/metadata/properties/metaAttributes" ct:_="" ma:_="" ma:contentTypeName="Asiakirja" ma:contentTypeID="0x0101007464419614E90546951EC9E057562AF6" ma:contentTypeVersion="6" ma:contentTypeDescription="Luo uusi asiakirja." ma:contentTypeScope="" ma:versionID="53ba154faa34b0b276bebe40863a3a7c">
   <xsd:schema xmlns:xsd="http://www.w3.org/2001/XMLSchema" xmlns:xs="http://www.w3.org/2001/XMLSchema" xmlns:p="http://schemas.microsoft.com/office/2006/metadata/properties" xmlns:ns2="dde4a591-1c63-4179-ae0c-20e82af5babd" targetNamespace="http://schemas.microsoft.com/office/2006/metadata/properties" ma:root="true" ma:fieldsID="7844f67bbd6f500b0f0af726af44b8c1" ns2:_="">
     <xsd:import namespace="dde4a591-1c63-4179-ae0c-20e82af5babd"/>
@@ -31054,15 +31333,20 @@
 </ct:contentTypeSchema>
 </file>
 
-<file path=customXml/itemProps1.xml><?xml version="1.0" encoding="utf-8"?>
-<ds:datastoreItem xmlns:ds="http://schemas.openxmlformats.org/officeDocument/2006/customXml" ds:itemID="{3BE0C82F-82C6-4F80-A48B-45C68F341A1F}">
-  <ds:schemaRefs>
-    <ds:schemaRef ds:uri="http://schemas.microsoft.com/sharepoint/v3/contenttype/forms"/>
-  </ds:schemaRefs>
-</ds:datastoreItem>
+<file path=customXml/item3.xml><?xml version="1.0" encoding="utf-8"?>
+<b:Sources xmlns:b="http://schemas.openxmlformats.org/officeDocument/2006/bibliography" xmlns="http://schemas.openxmlformats.org/officeDocument/2006/bibliography" SelectedStyle="\APASixthEditionOfficeOnline.xsl" StyleName="APA" Version="6"/>
 </file>
 
-<file path=customXml/itemProps2.xml><?xml version="1.0" encoding="utf-8"?>
+<file path=customXml/item4.xml><?xml version="1.0" encoding="utf-8"?>
+<?mso-contentType ?>
+<FormTemplates xmlns="http://schemas.microsoft.com/sharepoint/v3/contenttype/forms">
+  <Display>DocumentLibraryForm</Display>
+  <Edit>DocumentLibraryForm</Edit>
+  <New>DocumentLibraryForm</New>
+</FormTemplates>
+</file>
+
+<file path=customXml/itemProps1.xml><?xml version="1.0" encoding="utf-8"?>
 <ds:datastoreItem xmlns:ds="http://schemas.openxmlformats.org/officeDocument/2006/customXml" ds:itemID="{A32D5428-E913-4A2F-8914-F0CB8F68FA3F}">
   <ds:schemaRefs>
     <ds:schemaRef ds:uri="http://schemas.microsoft.com/office/2006/metadata/properties"/>
@@ -31071,15 +31355,7 @@
 </ds:datastoreItem>
 </file>
 
-<file path=customXml/itemProps3.xml><?xml version="1.0" encoding="utf-8"?>
-<ds:datastoreItem xmlns:ds="http://schemas.openxmlformats.org/officeDocument/2006/customXml" ds:itemID="{126A96C6-47B6-4588-A6D1-DAAF8AE7A1F0}">
-  <ds:schemaRefs>
-    <ds:schemaRef ds:uri="http://schemas.openxmlformats.org/officeDocument/2006/bibliography"/>
-  </ds:schemaRefs>
-</ds:datastoreItem>
-</file>
-
-<file path=customXml/itemProps4.xml><?xml version="1.0" encoding="utf-8"?>
+<file path=customXml/itemProps2.xml><?xml version="1.0" encoding="utf-8"?>
 <ds:datastoreItem xmlns:ds="http://schemas.openxmlformats.org/officeDocument/2006/customXml" ds:itemID="{E98D01CA-0787-48EB-8592-74E969DCBB91}">
   <ds:schemaRefs>
     <ds:schemaRef ds:uri="http://schemas.microsoft.com/office/2006/metadata/contentType"/>
@@ -31095,4 +31371,20 @@
     <ds:schemaRef ds:uri="http://schemas.microsoft.com/internal/obd"/>
   </ds:schemaRefs>
 </ds:datastoreItem>
+</file>
+
+<file path=customXml/itemProps3.xml><?xml version="1.0" encoding="utf-8"?>
+<ds:datastoreItem xmlns:ds="http://schemas.openxmlformats.org/officeDocument/2006/customXml" ds:itemID="{126A96C6-47B6-4588-A6D1-DAAF8AE7A1F0}">
+  <ds:schemaRefs>
+    <ds:schemaRef ds:uri="http://schemas.openxmlformats.org/officeDocument/2006/bibliography"/>
+  </ds:schemaRefs>
+</ds:datastoreItem>
+</file>
+
+<file path=customXml/itemProps4.xml><?xml version="1.0" encoding="utf-8"?>
+<ds:datastoreItem xmlns:ds="http://schemas.openxmlformats.org/officeDocument/2006/customXml" ds:itemID="{3BE0C82F-82C6-4F80-A48B-45C68F341A1F}">
+  <ds:schemaRefs>
+    <ds:schemaRef ds:uri="http://schemas.microsoft.com/sharepoint/v3/contenttype/forms"/>
+  </ds:schemaRefs>
+</ds:datastoreItem>
 </file>
</xml_diff>

<commit_message>
fixed typos and minor things, added pp
</commit_message>
<xml_diff>
--- a/tutkimusseminaari_rs_public.docx
+++ b/tutkimusseminaari_rs_public.docx
@@ -3413,7 +3413,19 @@
         <w:rPr>
           <w:rFonts w:eastAsiaTheme="minorEastAsia"/>
         </w:rPr>
-        <w:t xml:space="preserve"> As a result of the birthday paradox, when the same key is used for large amounts of data, the probability of a collision happening grows too high. A collision meaning a case where two identical ciphertext block</w:t>
+        <w:t xml:space="preserve"> As a result of the birthday paradox, when the same key is used for large amounts of data</w:t>
+      </w:r>
+      <w:r>
+        <w:rPr>
+          <w:rFonts w:eastAsiaTheme="minorEastAsia"/>
+        </w:rPr>
+        <w:t xml:space="preserve"> with certain modes</w:t>
+      </w:r>
+      <w:r>
+        <w:rPr>
+          <w:rFonts w:eastAsiaTheme="minorEastAsia"/>
+        </w:rPr>
+        <w:t>, the probability of a collision happening grows too high. A collision meaning a case where two identical ciphertext block</w:t>
       </w:r>
       <w:r>
         <w:rPr>
@@ -3870,7 +3882,13 @@
         <w:t>its</w:t>
       </w:r>
       <w:r>
-        <w:t xml:space="preserve"> name hints to days before digitalization where actual physical code books were used</w:t>
+        <w:t xml:space="preserve"> name hints to days before digitalization whe</w:t>
+      </w:r>
+      <w:r>
+        <w:t>n</w:t>
+      </w:r>
+      <w:r>
+        <w:t xml:space="preserve"> actual physical code books were used</w:t>
       </w:r>
       <w:r>
         <w:t xml:space="preserve"> in encrypting messages. </w:t>
@@ -5187,7 +5205,7 @@
         <w:t>,</w:t>
       </w:r>
       <w:r>
-        <w:t xml:space="preserve"> which in </w:t>
+        <w:t xml:space="preserve"> which </w:t>
       </w:r>
       <w:proofErr w:type="gramStart"/>
       <w:r>
@@ -5227,7 +5245,19 @@
         <w:rPr>
           <w:rFonts w:eastAsiaTheme="minorEastAsia"/>
         </w:rPr>
-        <w:t xml:space="preserve"> nits long</w:t>
+        <w:t xml:space="preserve"> </w:t>
+      </w:r>
+      <w:r>
+        <w:rPr>
+          <w:rFonts w:eastAsiaTheme="minorEastAsia"/>
+        </w:rPr>
+        <w:t>b</w:t>
+      </w:r>
+      <w:r>
+        <w:rPr>
+          <w:rFonts w:eastAsiaTheme="minorEastAsia"/>
+        </w:rPr>
+        <w:t>its long</w:t>
       </w:r>
       <w:r>
         <w:rPr>
@@ -7566,7 +7596,31 @@
         <w:rPr>
           <w:rFonts w:eastAsiaTheme="minorEastAsia"/>
         </w:rPr>
-        <w:t xml:space="preserve"> returns a 64-bit value indicating the length of the argument</w:t>
+        <w:t xml:space="preserve"> returns a 64-bit value indicating the </w:t>
+      </w:r>
+      <w:r>
+        <w:rPr>
+          <w:rFonts w:eastAsiaTheme="minorEastAsia"/>
+        </w:rPr>
+        <w:t>number of bits</w:t>
+      </w:r>
+      <w:r>
+        <w:rPr>
+          <w:rFonts w:eastAsiaTheme="minorEastAsia"/>
+        </w:rPr>
+        <w:t xml:space="preserve"> </w:t>
+      </w:r>
+      <w:r>
+        <w:rPr>
+          <w:rFonts w:eastAsiaTheme="minorEastAsia"/>
+        </w:rPr>
+        <w:t>in its</w:t>
+      </w:r>
+      <w:r>
+        <w:rPr>
+          <w:rFonts w:eastAsiaTheme="minorEastAsia"/>
+        </w:rPr>
+        <w:t xml:space="preserve"> argument</w:t>
       </w:r>
       <w:r>
         <w:rPr>
@@ -8211,7 +8265,31 @@
         <w:rPr>
           <w:rFonts w:eastAsiaTheme="minorEastAsia"/>
         </w:rPr>
-        <w:t xml:space="preserve">For this attack to work, the attacker needs access to what is called a padding oracle. The purpose of the oracle is to inform the attacker if a ciphertext they send for decryption decrypts to a plaintext that contains a valid padding or not. A badly configured server could for example respond with an error indicating that the padding was not valid. If an attacker has access to such an oracle and </w:t>
+        <w:t xml:space="preserve">For this attack to work, the attacker needs access to what is called a padding oracle. The purpose of the oracle is to inform the attacker if a ciphertext they send for decryption decrypts to a plaintext that </w:t>
+      </w:r>
+      <w:r>
+        <w:rPr>
+          <w:rFonts w:eastAsiaTheme="minorEastAsia"/>
+        </w:rPr>
+        <w:t>has</w:t>
+      </w:r>
+      <w:r>
+        <w:rPr>
+          <w:rFonts w:eastAsiaTheme="minorEastAsia"/>
+        </w:rPr>
+        <w:t xml:space="preserve"> valid padding or not. A </w:t>
+      </w:r>
+      <w:r>
+        <w:rPr>
+          <w:rFonts w:eastAsiaTheme="minorEastAsia"/>
+        </w:rPr>
+        <w:t>poorly</w:t>
+      </w:r>
+      <w:r>
+        <w:rPr>
+          <w:rFonts w:eastAsiaTheme="minorEastAsia"/>
+        </w:rPr>
+        <w:t xml:space="preserve"> configured server could for example respond with an error indicating that the padding was not valid. If an attacker has access to such an oracle and </w:t>
       </w:r>
       <w:proofErr w:type="gramStart"/>
       <w:r>
@@ -31170,12 +31248,6 @@
 </file>
 
 <file path=customXml/item1.xml><?xml version="1.0" encoding="utf-8"?>
-<p:properties xmlns:p="http://schemas.microsoft.com/office/2006/metadata/properties" xmlns:xsi="http://www.w3.org/2001/XMLSchema-instance" xmlns:pc="http://schemas.microsoft.com/office/infopath/2007/PartnerControls">
-  <documentManagement/>
-</p:properties>
-</file>
-
-<file path=customXml/item2.xml><?xml version="1.0" encoding="utf-8"?>
 <ct:contentTypeSchema xmlns:ct="http://schemas.microsoft.com/office/2006/metadata/contentType" xmlns:ma="http://schemas.microsoft.com/office/2006/metadata/properties/metaAttributes" ct:_="" ma:_="" ma:contentTypeName="Asiakirja" ma:contentTypeID="0x0101007464419614E90546951EC9E057562AF6" ma:contentTypeVersion="6" ma:contentTypeDescription="Luo uusi asiakirja." ma:contentTypeScope="" ma:versionID="53ba154faa34b0b276bebe40863a3a7c">
   <xsd:schema xmlns:xsd="http://www.w3.org/2001/XMLSchema" xmlns:xs="http://www.w3.org/2001/XMLSchema" xmlns:p="http://schemas.microsoft.com/office/2006/metadata/properties" xmlns:ns2="dde4a591-1c63-4179-ae0c-20e82af5babd" targetNamespace="http://schemas.microsoft.com/office/2006/metadata/properties" ma:root="true" ma:fieldsID="7844f67bbd6f500b0f0af726af44b8c1" ns2:_="">
     <xsd:import namespace="dde4a591-1c63-4179-ae0c-20e82af5babd"/>
@@ -31333,11 +31405,7 @@
 </ct:contentTypeSchema>
 </file>
 
-<file path=customXml/item3.xml><?xml version="1.0" encoding="utf-8"?>
-<b:Sources xmlns:b="http://schemas.openxmlformats.org/officeDocument/2006/bibliography" xmlns="http://schemas.openxmlformats.org/officeDocument/2006/bibliography" SelectedStyle="\APASixthEditionOfficeOnline.xsl" StyleName="APA" Version="6"/>
-</file>
-
-<file path=customXml/item4.xml><?xml version="1.0" encoding="utf-8"?>
+<file path=customXml/item2.xml><?xml version="1.0" encoding="utf-8"?>
 <?mso-contentType ?>
 <FormTemplates xmlns="http://schemas.microsoft.com/sharepoint/v3/contenttype/forms">
   <Display>DocumentLibraryForm</Display>
@@ -31346,16 +31414,17 @@
 </FormTemplates>
 </file>
 
-<file path=customXml/itemProps1.xml><?xml version="1.0" encoding="utf-8"?>
-<ds:datastoreItem xmlns:ds="http://schemas.openxmlformats.org/officeDocument/2006/customXml" ds:itemID="{A32D5428-E913-4A2F-8914-F0CB8F68FA3F}">
-  <ds:schemaRefs>
-    <ds:schemaRef ds:uri="http://schemas.microsoft.com/office/2006/metadata/properties"/>
-    <ds:schemaRef ds:uri="http://schemas.microsoft.com/office/infopath/2007/PartnerControls"/>
-  </ds:schemaRefs>
-</ds:datastoreItem>
+<file path=customXml/item3.xml><?xml version="1.0" encoding="utf-8"?>
+<b:Sources xmlns:b="http://schemas.openxmlformats.org/officeDocument/2006/bibliography" xmlns="http://schemas.openxmlformats.org/officeDocument/2006/bibliography" SelectedStyle="\APASixthEditionOfficeOnline.xsl" StyleName="APA" Version="6"/>
 </file>
 
-<file path=customXml/itemProps2.xml><?xml version="1.0" encoding="utf-8"?>
+<file path=customXml/item4.xml><?xml version="1.0" encoding="utf-8"?>
+<p:properties xmlns:p="http://schemas.microsoft.com/office/2006/metadata/properties" xmlns:xsi="http://www.w3.org/2001/XMLSchema-instance" xmlns:pc="http://schemas.microsoft.com/office/infopath/2007/PartnerControls">
+  <documentManagement/>
+</p:properties>
+</file>
+
+<file path=customXml/itemProps1.xml><?xml version="1.0" encoding="utf-8"?>
 <ds:datastoreItem xmlns:ds="http://schemas.openxmlformats.org/officeDocument/2006/customXml" ds:itemID="{E98D01CA-0787-48EB-8592-74E969DCBB91}">
   <ds:schemaRefs>
     <ds:schemaRef ds:uri="http://schemas.microsoft.com/office/2006/metadata/contentType"/>
@@ -31373,6 +31442,14 @@
 </ds:datastoreItem>
 </file>
 
+<file path=customXml/itemProps2.xml><?xml version="1.0" encoding="utf-8"?>
+<ds:datastoreItem xmlns:ds="http://schemas.openxmlformats.org/officeDocument/2006/customXml" ds:itemID="{3BE0C82F-82C6-4F80-A48B-45C68F341A1F}">
+  <ds:schemaRefs>
+    <ds:schemaRef ds:uri="http://schemas.microsoft.com/sharepoint/v3/contenttype/forms"/>
+  </ds:schemaRefs>
+</ds:datastoreItem>
+</file>
+
 <file path=customXml/itemProps3.xml><?xml version="1.0" encoding="utf-8"?>
 <ds:datastoreItem xmlns:ds="http://schemas.openxmlformats.org/officeDocument/2006/customXml" ds:itemID="{126A96C6-47B6-4588-A6D1-DAAF8AE7A1F0}">
   <ds:schemaRefs>
@@ -31382,9 +31459,10 @@
 </file>
 
 <file path=customXml/itemProps4.xml><?xml version="1.0" encoding="utf-8"?>
-<ds:datastoreItem xmlns:ds="http://schemas.openxmlformats.org/officeDocument/2006/customXml" ds:itemID="{3BE0C82F-82C6-4F80-A48B-45C68F341A1F}">
+<ds:datastoreItem xmlns:ds="http://schemas.openxmlformats.org/officeDocument/2006/customXml" ds:itemID="{A32D5428-E913-4A2F-8914-F0CB8F68FA3F}">
   <ds:schemaRefs>
-    <ds:schemaRef ds:uri="http://schemas.microsoft.com/sharepoint/v3/contenttype/forms"/>
+    <ds:schemaRef ds:uri="http://schemas.microsoft.com/office/2006/metadata/properties"/>
+    <ds:schemaRef ds:uri="http://schemas.microsoft.com/office/infopath/2007/PartnerControls"/>
   </ds:schemaRefs>
 </ds:datastoreItem>
 </file>
</xml_diff>